<commit_message>
Version updated to web/alpha page. updated input files and results, removed a lot of stuff that I'm not using now, reorganized some things, added license document and some FAST v8.0 documentation.
git-svn-id: https://windsvn2.nrel.gov/FAST/branches/BJonkman/Utilities/SimulationToolbox@298 10acb478-4768-415a-8850-bacdb5912d4d
</commit_message>
<xml_diff>
--- a/FAST Model Conversion MATLAB Toolbox.docx
+++ b/FAST Model Conversion MATLAB Toolbox.docx
@@ -1,6 +1,6 @@
 
 <file path=word/document.xml><?xml version="1.0" encoding="utf-8"?>
-<w:document xmlns:ve="http://schemas.openxmlformats.org/markup-compatibility/2006" xmlns:o="urn:schemas-microsoft-com:office:office" xmlns:r="http://schemas.openxmlformats.org/officeDocument/2006/relationships" xmlns:m="http://schemas.openxmlformats.org/officeDocument/2006/math" xmlns:v="urn:schemas-microsoft-com:vml" xmlns:wp="http://schemas.openxmlformats.org/drawingml/2006/wordprocessingDrawing" xmlns:w10="urn:schemas-microsoft-com:office:word" xmlns:w="http://schemas.openxmlformats.org/wordprocessingml/2006/main" xmlns:wne="http://schemas.microsoft.com/office/word/2006/wordml">
+<w:document xmlns:wpc="http://schemas.microsoft.com/office/word/2010/wordprocessingCanvas" xmlns:mc="http://schemas.openxmlformats.org/markup-compatibility/2006" xmlns:o="urn:schemas-microsoft-com:office:office" xmlns:r="http://schemas.openxmlformats.org/officeDocument/2006/relationships" xmlns:m="http://schemas.openxmlformats.org/officeDocument/2006/math" xmlns:v="urn:schemas-microsoft-com:vml" xmlns:wp14="http://schemas.microsoft.com/office/word/2010/wordprocessingDrawing" xmlns:wp="http://schemas.openxmlformats.org/drawingml/2006/wordprocessingDrawing" xmlns:w10="urn:schemas-microsoft-com:office:word" xmlns:w="http://schemas.openxmlformats.org/wordprocessingml/2006/main" xmlns:w14="http://schemas.microsoft.com/office/word/2010/wordml" xmlns:wpg="http://schemas.microsoft.com/office/word/2010/wordprocessingGroup" xmlns:wpi="http://schemas.microsoft.com/office/word/2010/wordprocessingInk" xmlns:wne="http://schemas.microsoft.com/office/word/2006/wordml" xmlns:wps="http://schemas.microsoft.com/office/word/2010/wordprocessingShape" mc:Ignorable="w14 wp14">
   <w:body>
     <w:p>
       <w:pPr>
@@ -46,49 +46,19 @@
     </w:p>
     <w:p>
       <w:pPr>
-        <w:pStyle w:val="Heading2"/>
+        <w:pStyle w:val="Subtitle"/>
+        <w:jc w:val="center"/>
+        <w:rPr>
+          <w:rStyle w:val="SubtleEmphasis"/>
+        </w:rPr>
       </w:pPr>
-      <w:r>
-        <w:t>Introduction</w:t>
-      </w:r>
-    </w:p>
-    <w:p>
-      <w:proofErr w:type="gramStart"/>
-      <w:r>
-        <w:t xml:space="preserve">The  </w:t>
-      </w:r>
-      <w:r>
-        <w:t>FAST</w:t>
-      </w:r>
-      <w:proofErr w:type="gramEnd"/>
-      <w:r>
-        <w:t xml:space="preserve"> </w:t>
-      </w:r>
-      <w:r>
-        <w:t xml:space="preserve">- HAWC2 </w:t>
-      </w:r>
-      <w:r>
-        <w:t>Model Conversion MATLAB Toolbox</w:t>
-      </w:r>
-      <w:r>
-        <w:t xml:space="preserve"> </w:t>
-      </w:r>
-      <w:r>
-        <w:t>is a modular toolbox for Importing FAST and Hawc2 models  (including structural and aerodynamic data) into MATLAB, manipulating the model</w:t>
-      </w:r>
-      <w:r>
-        <w:t xml:space="preserve"> data</w:t>
-      </w:r>
-      <w:r>
-        <w:t xml:space="preserve"> from within MATLAB and exporting either Hawc2 or FAST models.</w:t>
-      </w:r>
-      <w:r>
-        <w:t xml:space="preserve"> This manual contains a short description of each of the functions included in the toolbox and charts explaining how to use the different functions in the context of converting and manipulating models. The actual conversion of FAST data to Hawc2 data is not covered in this manual, but can be seen in data conversion functions. </w:t>
-      </w:r>
-    </w:p>
-    <w:p>
-      <w:r>
-        <w:t>Import of HAWC2 models is at this point not part of the toolbox.</w:t>
+      <w:bookmarkStart w:id="0" w:name="_GoBack"/>
+      <w:bookmarkEnd w:id="0"/>
+      <w:r>
+        <w:rPr>
+          <w:rStyle w:val="SubtleEmphasis"/>
+        </w:rPr>
+        <w:t>modified by Bonnie Jonkman, April 2013</w:t>
       </w:r>
     </w:p>
     <w:p>
@@ -96,6 +66,48 @@
         <w:pStyle w:val="Heading2"/>
       </w:pPr>
       <w:r>
+        <w:t>Introduction</w:t>
+      </w:r>
+    </w:p>
+    <w:p>
+      <w:r>
+        <w:t xml:space="preserve">The  </w:t>
+      </w:r>
+      <w:r>
+        <w:t xml:space="preserve">FAST </w:t>
+      </w:r>
+      <w:r>
+        <w:t xml:space="preserve">- HAWC2 </w:t>
+      </w:r>
+      <w:r>
+        <w:t>Model Conversion MATLAB Toolbox</w:t>
+      </w:r>
+      <w:r>
+        <w:t xml:space="preserve"> </w:t>
+      </w:r>
+      <w:r>
+        <w:t>is a modular toolbox for Importing FAST and Hawc2 models  (including structural and aerodynamic data) into MATLAB, manipulating the model</w:t>
+      </w:r>
+      <w:r>
+        <w:t xml:space="preserve"> data</w:t>
+      </w:r>
+      <w:r>
+        <w:t xml:space="preserve"> from within MATLAB and exporting either Hawc2 or FAST models.</w:t>
+      </w:r>
+      <w:r>
+        <w:t xml:space="preserve"> This manual contains a short description of each of the functions included in the toolbox and charts explaining how to use the different functions in the context of converting and manipulating models. The actual conversion of FAST data to Hawc2 data is not covered in this manual, but can be seen in data conversion functions. </w:t>
+      </w:r>
+    </w:p>
+    <w:p>
+      <w:r>
+        <w:t>Import of HAWC2 models is at this point not part of the toolbox.</w:t>
+      </w:r>
+    </w:p>
+    <w:p>
+      <w:pPr>
+        <w:pStyle w:val="Heading2"/>
+      </w:pPr>
+      <w:r>
         <w:t>Functions</w:t>
       </w:r>
     </w:p>
@@ -133,7 +145,7 @@
       <w:tblPr>
         <w:tblStyle w:val="TableGrid"/>
         <w:tblW w:w="0" w:type="auto"/>
-        <w:tblLook w:val="04A0"/>
+        <w:tblLook w:val="04A0" w:firstRow="1" w:lastRow="0" w:firstColumn="1" w:lastColumn="0" w:noHBand="0" w:noVBand="1"/>
       </w:tblPr>
       <w:tblGrid>
         <w:gridCol w:w="1977"/>
@@ -171,15 +183,10 @@
           </w:tcPr>
           <w:p>
             <w:r>
-              <w:t>Function that imports parameters from .</w:t>
-            </w:r>
-            <w:proofErr w:type="spellStart"/>
-            <w:r>
-              <w:t>fst</w:t>
-            </w:r>
-            <w:proofErr w:type="spellEnd"/>
-            <w:r>
-              <w:t xml:space="preserve"> FAST input file and stores values and parameter names in a structure</w:t>
+              <w:t>Function that imports parameters from .fst FAST input file and stores values and parameter names in a structure</w:t>
+            </w:r>
+            <w:r>
+              <w:t>. It can also import data from tower data files and blade data files, populating appropriate structures.</w:t>
             </w:r>
           </w:p>
         </w:tc>
@@ -200,15 +207,128 @@
           </w:p>
           <w:p>
             <w:r>
+              <w:rPr>
+                <w:b/>
+              </w:rPr>
+              <w:t>.HdrLines</w:t>
+            </w:r>
+            <w:r>
+              <w:t>, array of header lines</w:t>
+            </w:r>
+          </w:p>
+          <w:p>
+            <w:r>
               <w:t>.</w:t>
             </w:r>
-            <w:proofErr w:type="spellStart"/>
-            <w:r>
+            <w:r>
+              <w:rPr>
+                <w:b/>
+              </w:rPr>
               <w:t>OutList</w:t>
             </w:r>
-            <w:proofErr w:type="spellEnd"/>
+            <w:r>
+              <w:rPr>
+                <w:b/>
+              </w:rPr>
+              <w:t xml:space="preserve"> and .</w:t>
+            </w:r>
+            <w:r>
+              <w:rPr>
+                <w:b/>
+              </w:rPr>
+              <w:t>OutListComments</w:t>
+            </w:r>
             <w:r>
               <w:t>, list of variables to output</w:t>
+            </w:r>
+            <w:r>
+              <w:t xml:space="preserve"> and associated comments</w:t>
+            </w:r>
+          </w:p>
+          <w:p>
+            <w:r>
+              <w:rPr>
+                <w:b/>
+              </w:rPr>
+              <w:t>.TowProp</w:t>
+            </w:r>
+            <w:r>
+              <w:rPr>
+                <w:b/>
+              </w:rPr>
+              <w:t xml:space="preserve"> and .TowPropHdr</w:t>
+            </w:r>
+            <w:r>
+              <w:t>, table of tower properties</w:t>
+            </w:r>
+            <w:r>
+              <w:t xml:space="preserve"> and associated headers</w:t>
+            </w:r>
+          </w:p>
+          <w:p>
+            <w:r>
+              <w:rPr>
+                <w:b/>
+              </w:rPr>
+              <w:t>.BldProp</w:t>
+            </w:r>
+            <w:r>
+              <w:rPr>
+                <w:b/>
+              </w:rPr>
+              <w:t xml:space="preserve"> and .BldPropHdr</w:t>
+            </w:r>
+            <w:r>
+              <w:t>, table of blade properties</w:t>
+            </w:r>
+            <w:r>
+              <w:t xml:space="preserve"> and associated headers</w:t>
+            </w:r>
+          </w:p>
+        </w:tc>
+      </w:tr>
+      <w:tr>
+        <w:tc>
+          <w:tcPr>
+            <w:tcW w:w="1977" w:type="dxa"/>
+          </w:tcPr>
+          <w:p>
+            <w:pPr>
+              <w:rPr>
+                <w:i/>
+              </w:rPr>
+            </w:pPr>
+            <w:r>
+              <w:rPr>
+                <w:i/>
+              </w:rPr>
+              <w:t>FastLin2Matlab.m</w:t>
+            </w:r>
+          </w:p>
+        </w:tc>
+        <w:tc>
+          <w:tcPr>
+            <w:tcW w:w="4409" w:type="dxa"/>
+          </w:tcPr>
+          <w:p>
+            <w:r>
+              <w:t>Function that imports parameters from  FAST linearization file and stores values and parameter names in a structure</w:t>
+            </w:r>
+          </w:p>
+        </w:tc>
+        <w:tc>
+          <w:tcPr>
+            <w:tcW w:w="3802" w:type="dxa"/>
+          </w:tcPr>
+          <w:p>
+            <w:r>
+              <w:rPr>
+                <w:b/>
+              </w:rPr>
+              <w:t>.Label and .Val</w:t>
+            </w:r>
+            <w:r>
+              <w:t>, list of parameters and associated values</w:t>
             </w:r>
           </w:p>
           <w:p/>
@@ -229,7 +349,7 @@
               <w:rPr>
                 <w:i/>
               </w:rPr>
-              <w:t>FastLin2Matlab.m</w:t>
+              <w:t>AeroDyn2Matlab.m</w:t>
             </w:r>
           </w:p>
         </w:tc>
@@ -239,7 +359,7 @@
           </w:tcPr>
           <w:p>
             <w:r>
-              <w:t>Function that imports parameters from  FAST linearization file and stores values and parameter names in a structure</w:t>
+              <w:t xml:space="preserve">Function for reading AD inputs into a </w:t>
             </w:r>
           </w:p>
         </w:tc>
@@ -252,60 +372,25 @@
               <w:rPr>
                 <w:b/>
               </w:rPr>
-              <w:t>.Label and .Val</w:t>
-            </w:r>
-            <w:r>
-              <w:t>, list of parameters and associated values</w:t>
+              <w:t>. Label and .Val</w:t>
+            </w:r>
+            <w:r>
+              <w:t xml:space="preserve">, list of parameters and </w:t>
+            </w:r>
+            <w:r>
+              <w:lastRenderedPageBreak/>
+              <w:t>associated values</w:t>
             </w:r>
           </w:p>
-          <w:p/>
-        </w:tc>
-      </w:tr>
-      <w:tr>
-        <w:tc>
-          <w:tcPr>
-            <w:tcW w:w="1977" w:type="dxa"/>
-          </w:tcPr>
-          <w:p>
-            <w:pPr>
-              <w:rPr>
-                <w:i/>
-              </w:rPr>
-            </w:pPr>
-            <w:r>
-              <w:rPr>
-                <w:i/>
-              </w:rPr>
-              <w:t>Tower2Matlab.m</w:t>
-            </w:r>
-          </w:p>
-        </w:tc>
-        <w:tc>
-          <w:tcPr>
-            <w:tcW w:w="4409" w:type="dxa"/>
-          </w:tcPr>
-          <w:p>
-            <w:r>
-              <w:t>Function for impor</w:t>
-            </w:r>
-            <w:r>
-              <w:t>ting tower data file into a MATLAB structure.</w:t>
-            </w:r>
-          </w:p>
-        </w:tc>
-        <w:tc>
-          <w:tcPr>
-            <w:tcW w:w="3802" w:type="dxa"/>
-          </w:tcPr>
           <w:p>
             <w:r>
               <w:rPr>
                 <w:b/>
               </w:rPr>
-              <w:t>.Label and .Val</w:t>
-            </w:r>
-            <w:r>
-              <w:t>, list of parameters and associated values</w:t>
+              <w:t>.FoilNm</w:t>
+            </w:r>
+            <w:r>
+              <w:t>, list of associated airfoil names</w:t>
             </w:r>
           </w:p>
           <w:p>
@@ -313,84 +398,19 @@
               <w:rPr>
                 <w:b/>
               </w:rPr>
-              <w:t>.</w:t>
-            </w:r>
-            <w:proofErr w:type="spellStart"/>
+              <w:t>.BldNodes</w:t>
+            </w:r>
+            <w:r>
+              <w:t xml:space="preserve"> and </w:t>
+            </w:r>
             <w:r>
               <w:rPr>
                 <w:b/>
               </w:rPr>
-              <w:t>TowProp</w:t>
-            </w:r>
-            <w:proofErr w:type="spellEnd"/>
-            <w:r>
-              <w:t>, table of tower properties</w:t>
-            </w:r>
-          </w:p>
-          <w:p/>
-        </w:tc>
-      </w:tr>
-      <w:tr>
-        <w:tc>
-          <w:tcPr>
-            <w:tcW w:w="1977" w:type="dxa"/>
-          </w:tcPr>
-          <w:p>
-            <w:pPr>
-              <w:rPr>
-                <w:i/>
-              </w:rPr>
-            </w:pPr>
-            <w:r>
-              <w:rPr>
-                <w:i/>
-              </w:rPr>
-              <w:t>Blade2Matlab.m</w:t>
-            </w:r>
-          </w:p>
-        </w:tc>
-        <w:tc>
-          <w:tcPr>
-            <w:tcW w:w="4409" w:type="dxa"/>
-          </w:tcPr>
-          <w:p>
-            <w:r>
-              <w:t>Function for importing blade data file into a MATLAB structure.</w:t>
-            </w:r>
-          </w:p>
-        </w:tc>
-        <w:tc>
-          <w:tcPr>
-            <w:tcW w:w="3802" w:type="dxa"/>
-          </w:tcPr>
-          <w:p>
-            <w:r>
-              <w:rPr>
-                <w:b/>
-              </w:rPr>
-              <w:t>. Label and .Val</w:t>
-            </w:r>
-            <w:r>
-              <w:t>, list of parameters and associated values</w:t>
-            </w:r>
-          </w:p>
-          <w:p>
-            <w:r>
-              <w:rPr>
-                <w:b/>
-              </w:rPr>
-              <w:t>.</w:t>
-            </w:r>
-            <w:proofErr w:type="spellStart"/>
-            <w:r>
-              <w:rPr>
-                <w:b/>
-              </w:rPr>
-              <w:t>BldProp</w:t>
-            </w:r>
-            <w:proofErr w:type="spellEnd"/>
-            <w:r>
-              <w:t>, table of blade properties</w:t>
+              <w:t>.PrnElm</w:t>
+            </w:r>
+            <w:r>
+              <w:t>, the node table, with PrnElm seperate</w:t>
             </w:r>
           </w:p>
         </w:tc>
@@ -410,124 +430,6 @@
               <w:rPr>
                 <w:i/>
               </w:rPr>
-              <w:t>AeroDyn2Matlab.m</w:t>
-            </w:r>
-          </w:p>
-        </w:tc>
-        <w:tc>
-          <w:tcPr>
-            <w:tcW w:w="4409" w:type="dxa"/>
-          </w:tcPr>
-          <w:p>
-            <w:r>
-              <w:t xml:space="preserve">Function for reading AD inputs into a </w:t>
-            </w:r>
-          </w:p>
-        </w:tc>
-        <w:tc>
-          <w:tcPr>
-            <w:tcW w:w="3802" w:type="dxa"/>
-          </w:tcPr>
-          <w:p>
-            <w:r>
-              <w:rPr>
-                <w:b/>
-              </w:rPr>
-              <w:t>. Label and .Val</w:t>
-            </w:r>
-            <w:r>
-              <w:t>, list of parameters and associated values</w:t>
-            </w:r>
-          </w:p>
-          <w:p>
-            <w:r>
-              <w:rPr>
-                <w:b/>
-              </w:rPr>
-              <w:t>.</w:t>
-            </w:r>
-            <w:proofErr w:type="spellStart"/>
-            <w:r>
-              <w:rPr>
-                <w:b/>
-              </w:rPr>
-              <w:t>FoilNm</w:t>
-            </w:r>
-            <w:proofErr w:type="spellEnd"/>
-            <w:r>
-              <w:t>, list of associated airfoil names</w:t>
-            </w:r>
-          </w:p>
-          <w:p>
-            <w:r>
-              <w:rPr>
-                <w:b/>
-              </w:rPr>
-              <w:t>.</w:t>
-            </w:r>
-            <w:proofErr w:type="spellStart"/>
-            <w:r>
-              <w:rPr>
-                <w:b/>
-              </w:rPr>
-              <w:t>BldNodes</w:t>
-            </w:r>
-            <w:proofErr w:type="spellEnd"/>
-            <w:r>
-              <w:t xml:space="preserve"> and </w:t>
-            </w:r>
-            <w:r>
-              <w:rPr>
-                <w:b/>
-              </w:rPr>
-              <w:t>.</w:t>
-            </w:r>
-            <w:proofErr w:type="spellStart"/>
-            <w:r>
-              <w:rPr>
-                <w:b/>
-              </w:rPr>
-              <w:t>PrnElm</w:t>
-            </w:r>
-            <w:proofErr w:type="spellEnd"/>
-            <w:r>
-              <w:t xml:space="preserve">, the node table, </w:t>
-            </w:r>
-            <w:r>
-              <w:lastRenderedPageBreak/>
-              <w:t xml:space="preserve">with </w:t>
-            </w:r>
-            <w:proofErr w:type="spellStart"/>
-            <w:r>
-              <w:t>PrnElm</w:t>
-            </w:r>
-            <w:proofErr w:type="spellEnd"/>
-            <w:r>
-              <w:t xml:space="preserve"> </w:t>
-            </w:r>
-            <w:proofErr w:type="spellStart"/>
-            <w:r>
-              <w:t>seperate</w:t>
-            </w:r>
-            <w:proofErr w:type="spellEnd"/>
-          </w:p>
-        </w:tc>
-      </w:tr>
-      <w:tr>
-        <w:tc>
-          <w:tcPr>
-            <w:tcW w:w="1977" w:type="dxa"/>
-          </w:tcPr>
-          <w:p>
-            <w:pPr>
-              <w:rPr>
-                <w:i/>
-              </w:rPr>
-            </w:pPr>
-            <w:r>
-              <w:rPr>
-                <w:i/>
-              </w:rPr>
               <w:lastRenderedPageBreak/>
               <w:t>Fast_PC2Matlab.m</w:t>
             </w:r>
@@ -568,7 +470,7 @@
       <w:tblPr>
         <w:tblStyle w:val="TableGrid"/>
         <w:tblW w:w="0" w:type="auto"/>
-        <w:tblLook w:val="04A0"/>
+        <w:tblLook w:val="04A0" w:firstRow="1" w:lastRow="0" w:firstColumn="1" w:lastColumn="0" w:noHBand="0" w:noVBand="1"/>
       </w:tblPr>
       <w:tblGrid>
         <w:gridCol w:w="2083"/>
@@ -577,7 +479,7 @@
       <w:tr>
         <w:tc>
           <w:tcPr>
-            <w:tcW w:w="1951" w:type="dxa"/>
+            <w:tcW w:w="2083" w:type="dxa"/>
           </w:tcPr>
           <w:p>
             <w:pPr>
@@ -595,19 +497,11 @@
         </w:tc>
         <w:tc>
           <w:tcPr>
-            <w:tcW w:w="8237" w:type="dxa"/>
+            <w:tcW w:w="8105" w:type="dxa"/>
           </w:tcPr>
           <w:p>
             <w:r>
-              <w:t>Function for creating a FAST model from FAST parameter stored in MATLAB structure and a Template .</w:t>
-            </w:r>
-            <w:proofErr w:type="spellStart"/>
-            <w:r>
-              <w:t>fst</w:t>
-            </w:r>
-            <w:proofErr w:type="spellEnd"/>
-            <w:r>
-              <w:t xml:space="preserve"> file. The function will replace parameters in the template file with parameters in </w:t>
+              <w:t xml:space="preserve">Function for creating a FAST model from FAST parameter stored in MATLAB structure and a Template file. The function will replace parameters in the template file with parameters in </w:t>
             </w:r>
             <w:r>
               <w:t>the MATLAB</w:t>
@@ -645,7 +539,7 @@
       <w:tr>
         <w:tc>
           <w:tcPr>
-            <w:tcW w:w="1951" w:type="dxa"/>
+            <w:tcW w:w="2083" w:type="dxa"/>
           </w:tcPr>
           <w:p>
             <w:pPr>
@@ -663,7 +557,7 @@
         </w:tc>
         <w:tc>
           <w:tcPr>
-            <w:tcW w:w="8237" w:type="dxa"/>
+            <w:tcW w:w="8105" w:type="dxa"/>
           </w:tcPr>
           <w:p>
             <w:r>
@@ -675,7 +569,7 @@
       <w:tr>
         <w:tc>
           <w:tcPr>
-            <w:tcW w:w="1951" w:type="dxa"/>
+            <w:tcW w:w="2083" w:type="dxa"/>
           </w:tcPr>
           <w:p>
             <w:pPr>
@@ -687,23 +581,17 @@
               <w:rPr>
                 <w:i/>
               </w:rPr>
-              <w:t>MATLAB2Tower.m</w:t>
+              <w:t>MATLAB2AD.m</w:t>
             </w:r>
           </w:p>
         </w:tc>
         <w:tc>
           <w:tcPr>
-            <w:tcW w:w="8237" w:type="dxa"/>
+            <w:tcW w:w="8105" w:type="dxa"/>
           </w:tcPr>
           <w:p>
             <w:r>
-              <w:t xml:space="preserve">Same as above, just for the </w:t>
-            </w:r>
-            <w:r>
-              <w:t xml:space="preserve">Tower </w:t>
-            </w:r>
-            <w:r>
-              <w:t>file</w:t>
+              <w:t>Same as above, just for AD file</w:t>
             </w:r>
           </w:p>
         </w:tc>
@@ -711,7 +599,7 @@
       <w:tr>
         <w:tc>
           <w:tcPr>
-            <w:tcW w:w="1951" w:type="dxa"/>
+            <w:tcW w:w="2083" w:type="dxa"/>
           </w:tcPr>
           <w:p>
             <w:pPr>
@@ -723,23 +611,17 @@
               <w:rPr>
                 <w:i/>
               </w:rPr>
-              <w:t>MATLAB2Blade</w:t>
-            </w:r>
-            <w:r>
-              <w:rPr>
-                <w:i/>
-              </w:rPr>
-              <w:t>.m</w:t>
+              <w:t>GenConstWindFile.m</w:t>
             </w:r>
           </w:p>
         </w:tc>
         <w:tc>
           <w:tcPr>
-            <w:tcW w:w="8237" w:type="dxa"/>
+            <w:tcW w:w="8105" w:type="dxa"/>
           </w:tcPr>
           <w:p>
             <w:r>
-              <w:t>Same as above, just for the Blade file</w:t>
+              <w:t>This generates a new constant speed wind file (useful for wind speed sweeps), given a wind speed and a base file name (the wind speed is appended as part of the file name)</w:t>
             </w:r>
           </w:p>
         </w:tc>
@@ -747,7 +629,7 @@
       <w:tr>
         <w:tc>
           <w:tcPr>
-            <w:tcW w:w="1951" w:type="dxa"/>
+            <w:tcW w:w="2083" w:type="dxa"/>
           </w:tcPr>
           <w:p>
             <w:pPr>
@@ -759,77 +641,13 @@
               <w:rPr>
                 <w:i/>
               </w:rPr>
-              <w:t>MATLAB2AD.m</w:t>
+              <w:t>GenStepWindFile.m</w:t>
             </w:r>
           </w:p>
         </w:tc>
         <w:tc>
           <w:tcPr>
-            <w:tcW w:w="8237" w:type="dxa"/>
-          </w:tcPr>
-          <w:p>
-            <w:r>
-              <w:t>Same as above, just for AD file</w:t>
-            </w:r>
-          </w:p>
-        </w:tc>
-      </w:tr>
-      <w:tr>
-        <w:tc>
-          <w:tcPr>
-            <w:tcW w:w="1951" w:type="dxa"/>
-          </w:tcPr>
-          <w:p>
-            <w:pPr>
-              <w:rPr>
-                <w:i/>
-              </w:rPr>
-            </w:pPr>
-            <w:proofErr w:type="spellStart"/>
-            <w:r>
-              <w:rPr>
-                <w:i/>
-              </w:rPr>
-              <w:t>GenConstWindFile.m</w:t>
-            </w:r>
-            <w:proofErr w:type="spellEnd"/>
-          </w:p>
-        </w:tc>
-        <w:tc>
-          <w:tcPr>
-            <w:tcW w:w="8237" w:type="dxa"/>
-          </w:tcPr>
-          <w:p>
-            <w:r>
-              <w:t>This generates a new constant speed wind file (useful for wind speed sweeps), given a wind speed and a base file name (the wind speed is appended as part of the file name)</w:t>
-            </w:r>
-          </w:p>
-        </w:tc>
-      </w:tr>
-      <w:tr>
-        <w:tc>
-          <w:tcPr>
-            <w:tcW w:w="1951" w:type="dxa"/>
-          </w:tcPr>
-          <w:p>
-            <w:pPr>
-              <w:rPr>
-                <w:i/>
-              </w:rPr>
-            </w:pPr>
-            <w:proofErr w:type="spellStart"/>
-            <w:r>
-              <w:rPr>
-                <w:i/>
-              </w:rPr>
-              <w:t>GenStepWindFile.m</w:t>
-            </w:r>
-            <w:proofErr w:type="spellEnd"/>
-          </w:p>
-        </w:tc>
-        <w:tc>
-          <w:tcPr>
-            <w:tcW w:w="8237" w:type="dxa"/>
+            <w:tcW w:w="8105" w:type="dxa"/>
           </w:tcPr>
           <w:p>
             <w:r>
@@ -886,7 +704,7 @@
       <w:tblPr>
         <w:tblStyle w:val="TableGrid"/>
         <w:tblW w:w="0" w:type="auto"/>
-        <w:tblLook w:val="04A0"/>
+        <w:tblLook w:val="04A0" w:firstRow="1" w:lastRow="0" w:firstColumn="1" w:lastColumn="0" w:noHBand="0" w:noVBand="1"/>
       </w:tblPr>
       <w:tblGrid>
         <w:gridCol w:w="1951"/>
@@ -903,14 +721,12 @@
                 <w:i/>
               </w:rPr>
             </w:pPr>
-            <w:proofErr w:type="spellStart"/>
             <w:r>
               <w:rPr>
                 <w:i/>
               </w:rPr>
               <w:t>GetFastPar.m</w:t>
             </w:r>
-            <w:proofErr w:type="spellEnd"/>
           </w:p>
         </w:tc>
         <w:tc>
@@ -922,23 +738,7 @@
               <w:t>Function for getting FAST parameter value from FAST parameter structure</w:t>
             </w:r>
             <w:r>
-              <w:t xml:space="preserve"> (works on the .Label and .Val of all “FAST” structures (returned from .</w:t>
-            </w:r>
-            <w:proofErr w:type="spellStart"/>
-            <w:r>
-              <w:t>fst</w:t>
-            </w:r>
-            <w:proofErr w:type="spellEnd"/>
-            <w:r>
-              <w:t>, .</w:t>
-            </w:r>
-            <w:proofErr w:type="spellStart"/>
-            <w:r>
-              <w:t>ipt</w:t>
-            </w:r>
-            <w:proofErr w:type="spellEnd"/>
-            <w:r>
-              <w:t xml:space="preserve"> or tower or blade))</w:t>
+              <w:t xml:space="preserve"> (works on the .Label and .Val of all “FAST” structures (returned from .fst, .ipt or tower or blade))</w:t>
             </w:r>
           </w:p>
         </w:tc>
@@ -949,7 +749,6 @@
             <w:tcW w:w="1951" w:type="dxa"/>
           </w:tcPr>
           <w:p>
-            <w:proofErr w:type="spellStart"/>
             <w:r>
               <w:rPr>
                 <w:i/>
@@ -962,7 +761,6 @@
               </w:rPr>
               <w:t>etFastPar.m</w:t>
             </w:r>
-            <w:proofErr w:type="spellEnd"/>
           </w:p>
         </w:tc>
         <w:tc>
@@ -974,23 +772,7 @@
               <w:t>Function for setting FAST parameter value in FAST parameter structure</w:t>
             </w:r>
             <w:r>
-              <w:t xml:space="preserve"> (works on the .Label and .Val of all “FAST” structures (returned from .</w:t>
-            </w:r>
-            <w:proofErr w:type="spellStart"/>
-            <w:r>
-              <w:t>fst</w:t>
-            </w:r>
-            <w:proofErr w:type="spellEnd"/>
-            <w:r>
-              <w:t>, .</w:t>
-            </w:r>
-            <w:proofErr w:type="spellStart"/>
-            <w:r>
-              <w:t>ipt</w:t>
-            </w:r>
-            <w:proofErr w:type="spellEnd"/>
-            <w:r>
-              <w:t xml:space="preserve"> or tower or blade))</w:t>
+              <w:t xml:space="preserve"> (works on the .Label and .Val of all “FAST” structures (returned from .fst, .ipt or tower or blade))</w:t>
             </w:r>
           </w:p>
         </w:tc>
@@ -1042,28 +824,11 @@
     <w:p/>
     <w:p>
       <w:r>
-        <w:t xml:space="preserve">The linearization tools use the above mentioned tools to create linearization sweeps.  The scripts use the above tools to generate wind files, AD files, </w:t>
-      </w:r>
-      <w:proofErr w:type="gramStart"/>
-      <w:r>
-        <w:t>.</w:t>
-      </w:r>
-      <w:proofErr w:type="spellStart"/>
-      <w:proofErr w:type="gramEnd"/>
-      <w:r>
-        <w:t>fst</w:t>
-      </w:r>
-      <w:proofErr w:type="spellEnd"/>
-      <w:r>
-        <w:t xml:space="preserve"> files and call FAST, </w:t>
-      </w:r>
-      <w:proofErr w:type="spellStart"/>
-      <w:r>
-        <w:t>linearize</w:t>
-      </w:r>
-      <w:proofErr w:type="spellEnd"/>
-      <w:r>
-        <w:t xml:space="preserve"> and produce sweep plots of modal frequencies changing with wind speed.  The scripts can be used as is, or as a basis for creating sweeps across any arbitrary variable</w:t>
+        <w:t xml:space="preserve">The linearization tools use the above mentioned tools to create linearization sweeps.  The scripts use the above tools to generate wind files, AD files, .fst files and call FAST, linearize and produce sweep plots of modal </w:t>
+      </w:r>
+      <w:r>
+        <w:lastRenderedPageBreak/>
+        <w:t>frequencies changing with wind speed.  The scripts can be used as is, or as a basis for creating sweeps across any arbitrary variable</w:t>
       </w:r>
     </w:p>
     <w:p/>
@@ -1071,7 +836,7 @@
       <w:tblPr>
         <w:tblStyle w:val="TableGrid"/>
         <w:tblW w:w="0" w:type="auto"/>
-        <w:tblLook w:val="04A0"/>
+        <w:tblLook w:val="04A0" w:firstRow="1" w:lastRow="0" w:firstColumn="1" w:lastColumn="0" w:noHBand="0" w:noVBand="1"/>
       </w:tblPr>
       <w:tblGrid>
         <w:gridCol w:w="1951"/>
@@ -1088,7 +853,6 @@
                 <w:i/>
               </w:rPr>
             </w:pPr>
-            <w:proofErr w:type="spellStart"/>
             <w:r>
               <w:rPr>
                 <w:i/>
@@ -1101,7 +865,6 @@
               </w:rPr>
               <w:t>.m</w:t>
             </w:r>
-            <w:proofErr w:type="spellEnd"/>
           </w:p>
         </w:tc>
         <w:tc>
@@ -1110,15 +873,7 @@
           </w:tcPr>
           <w:p>
             <w:r>
-              <w:t>User provides the input model files (FST, AD, Lin), a wind speed list, and some basic details (rated wind speed, fine blade pitch) and the sweep generates a .Lin file (</w:t>
-            </w:r>
-            <w:proofErr w:type="spellStart"/>
-            <w:r>
-              <w:t>linearized</w:t>
-            </w:r>
-            <w:proofErr w:type="spellEnd"/>
-            <w:r>
-              <w:t xml:space="preserve"> periodic model) using FAST’s linearization tool at each wind speed specified</w:t>
+              <w:t>User provides the input model files (FST, AD, Lin), a wind speed list, and some basic details (rated wind speed, fine blade pitch) and the sweep generates a .Lin file (linearized periodic model) using FAST’s linearization tool at each wind speed specified</w:t>
             </w:r>
           </w:p>
         </w:tc>
@@ -1129,14 +884,12 @@
             <w:tcW w:w="1951" w:type="dxa"/>
           </w:tcPr>
           <w:p>
-            <w:proofErr w:type="spellStart"/>
             <w:r>
               <w:rPr>
                 <w:i/>
               </w:rPr>
               <w:t>SweepPlot.m</w:t>
             </w:r>
-            <w:proofErr w:type="spellEnd"/>
           </w:p>
         </w:tc>
         <w:tc>
@@ -1145,15 +898,7 @@
           </w:tcPr>
           <w:p>
             <w:r>
-              <w:t xml:space="preserve">Using the results of the above script (saved variables and outputted files), run </w:t>
-            </w:r>
-            <w:proofErr w:type="spellStart"/>
-            <w:r>
-              <w:t>Bir’s</w:t>
-            </w:r>
-            <w:proofErr w:type="spellEnd"/>
-            <w:r>
-              <w:t xml:space="preserve"> MBC3 on each linearization and plot the mode frequencies vs. wind speed</w:t>
+              <w:t>Using the results of the above script (saved variables and outputted files), run Bir’s MBC3 on each linearization and plot the mode frequencies vs. wind speed</w:t>
             </w:r>
           </w:p>
         </w:tc>
@@ -1179,7 +924,7 @@
       <w:tblPr>
         <w:tblStyle w:val="TableGrid"/>
         <w:tblW w:w="0" w:type="auto"/>
-        <w:tblLook w:val="04A0"/>
+        <w:tblLook w:val="04A0" w:firstRow="1" w:lastRow="0" w:firstColumn="1" w:lastColumn="0" w:noHBand="0" w:noVBand="1"/>
       </w:tblPr>
       <w:tblGrid>
         <w:gridCol w:w="2225"/>
@@ -1213,13 +958,8 @@
               <w:t xml:space="preserve"> Function for converting structural data from FAST to Hawc2 format (blade and tower) and for defining dummy data for shaft and hub.</w:t>
             </w:r>
             <w:r>
-              <w:t xml:space="preserve"> Apart from data extracted from FAST this function requires additional input supplied in a data structure. See </w:t>
-            </w:r>
-            <w:proofErr w:type="gramStart"/>
-            <w:r>
-              <w:t>section ??</w:t>
-            </w:r>
-            <w:proofErr w:type="gramEnd"/>
+              <w:t xml:space="preserve"> Apart from data extracted from FAST this function requires additional input supplied in a data structure. See section ??</w:t>
+            </w:r>
           </w:p>
         </w:tc>
       </w:tr>
@@ -1259,13 +999,8 @@
             <w:r>
               <w:t>.</w:t>
             </w:r>
-            <w:proofErr w:type="spellStart"/>
-            <w:r>
-              <w:t>st</w:t>
-            </w:r>
-            <w:proofErr w:type="spellEnd"/>
-            <w:r>
-              <w:t xml:space="preserve"> file from </w:t>
+            <w:r>
+              <w:t xml:space="preserve">st file from </w:t>
             </w:r>
             <w:r>
               <w:t>structural data in Hawc2 format stored in MATLAB</w:t>
@@ -1372,13 +1107,8 @@
               <w:t>ting simulation block in HAWC2</w:t>
             </w:r>
             <w:r>
-              <w:t xml:space="preserve"> .</w:t>
-            </w:r>
-            <w:proofErr w:type="spellStart"/>
-            <w:r>
-              <w:t>htc</w:t>
-            </w:r>
-            <w:proofErr w:type="spellEnd"/>
+              <w:t xml:space="preserve"> .htc</w:t>
+            </w:r>
             <w:r>
               <w:t xml:space="preserve"> input file</w:t>
             </w:r>
@@ -1410,68 +1140,16 @@
           </w:tcPr>
           <w:p>
             <w:r>
-              <w:t xml:space="preserve">Script for writing structure block in HAWC2 </w:t>
-            </w:r>
-            <w:proofErr w:type="spellStart"/>
-            <w:r>
-              <w:t>htc</w:t>
-            </w:r>
-            <w:proofErr w:type="spellEnd"/>
-            <w:r>
-              <w:t xml:space="preserve"> file from FAST data stored in MATLAB. Uses following functions:</w:t>
+              <w:t>Script for writing structure block in HAWC2 htc file from FAST data stored in MATLAB. Uses following functions:</w:t>
             </w:r>
           </w:p>
           <w:p>
-            <w:proofErr w:type="spellStart"/>
             <w:r>
               <w:rPr>
                 <w:i/>
               </w:rPr>
-              <w:t>DefTower.m</w:t>
-            </w:r>
-            <w:proofErr w:type="spellEnd"/>
-            <w:r>
-              <w:rPr>
-                <w:i/>
-              </w:rPr>
-              <w:t xml:space="preserve">, </w:t>
-            </w:r>
-            <w:proofErr w:type="spellStart"/>
-            <w:r>
-              <w:rPr>
-                <w:i/>
-              </w:rPr>
-              <w:t>DefShaft.m</w:t>
-            </w:r>
-            <w:proofErr w:type="spellEnd"/>
-            <w:r>
-              <w:rPr>
-                <w:i/>
-              </w:rPr>
-              <w:t xml:space="preserve">, </w:t>
-            </w:r>
-            <w:proofErr w:type="spellStart"/>
-            <w:r>
-              <w:rPr>
-                <w:i/>
-              </w:rPr>
-              <w:t>DefHub.m</w:t>
-            </w:r>
-            <w:proofErr w:type="spellEnd"/>
-            <w:r>
-              <w:rPr>
-                <w:i/>
-              </w:rPr>
-              <w:t xml:space="preserve">, </w:t>
-            </w:r>
-            <w:proofErr w:type="spellStart"/>
-            <w:r>
-              <w:rPr>
-                <w:i/>
-              </w:rPr>
-              <w:t>DefBlade.m</w:t>
-            </w:r>
-            <w:proofErr w:type="spellEnd"/>
+              <w:t>DefTower.m, DefShaft.m, DefHub.m, DefBlade.m</w:t>
+            </w:r>
             <w:r>
               <w:rPr>
                 <w:i/>
@@ -1482,16 +1160,8 @@
               <w:rPr>
                 <w:i/>
               </w:rPr>
-              <w:t xml:space="preserve"> </w:t>
-            </w:r>
-            <w:proofErr w:type="spellStart"/>
-            <w:r>
-              <w:rPr>
-                <w:i/>
-              </w:rPr>
-              <w:t>DefOrient.m</w:t>
-            </w:r>
-            <w:proofErr w:type="spellEnd"/>
+              <w:t xml:space="preserve"> DefOrient.m</w:t>
+            </w:r>
             <w:r>
               <w:rPr>
                 <w:i/>
@@ -1502,16 +1172,8 @@
               <w:rPr>
                 <w:i/>
               </w:rPr>
-              <w:t xml:space="preserve"> </w:t>
-            </w:r>
-            <w:proofErr w:type="spellStart"/>
-            <w:r>
-              <w:rPr>
-                <w:i/>
-              </w:rPr>
-              <w:t>DefConstraint.m</w:t>
-            </w:r>
-            <w:proofErr w:type="spellEnd"/>
+              <w:t xml:space="preserve"> DefConstraint.m</w:t>
+            </w:r>
           </w:p>
         </w:tc>
       </w:tr>
@@ -1539,13 +1201,8 @@
             <w:tcW w:w="8109" w:type="dxa"/>
           </w:tcPr>
           <w:p>
-            <w:proofErr w:type="spellStart"/>
-            <w:r>
-              <w:t>Fucntion</w:t>
-            </w:r>
-            <w:proofErr w:type="spellEnd"/>
-            <w:r>
-              <w:t xml:space="preserve"> for converting Fast </w:t>
+            <w:r>
+              <w:t xml:space="preserve">Fucntion for converting Fast </w:t>
             </w:r>
             <w:r>
               <w:t xml:space="preserve">format aerodynamic inputs </w:t>
@@ -1570,14 +1227,12 @@
                 <w:i/>
               </w:rPr>
             </w:pPr>
-            <w:proofErr w:type="spellStart"/>
             <w:r>
               <w:rPr>
                 <w:i/>
               </w:rPr>
               <w:t>DefTower.m</w:t>
             </w:r>
-            <w:proofErr w:type="spellEnd"/>
           </w:p>
         </w:tc>
         <w:tc>
@@ -1586,15 +1241,7 @@
           </w:tcPr>
           <w:p>
             <w:r>
-              <w:t>Function for defining and writing tower main body in Hawc2 .</w:t>
-            </w:r>
-            <w:proofErr w:type="spellStart"/>
-            <w:r>
-              <w:t>htc</w:t>
-            </w:r>
-            <w:proofErr w:type="spellEnd"/>
-            <w:r>
-              <w:t xml:space="preserve"> input file</w:t>
+              <w:t>Function for defining and writing tower main body in Hawc2 .htc input file</w:t>
             </w:r>
           </w:p>
         </w:tc>
@@ -1610,14 +1257,12 @@
                 <w:i/>
               </w:rPr>
             </w:pPr>
-            <w:proofErr w:type="spellStart"/>
             <w:r>
               <w:rPr>
                 <w:i/>
               </w:rPr>
               <w:t>DefShaft.m</w:t>
             </w:r>
-            <w:proofErr w:type="spellEnd"/>
           </w:p>
         </w:tc>
         <w:tc>
@@ -1632,15 +1277,7 @@
               <w:t>shaft</w:t>
             </w:r>
             <w:r>
-              <w:t xml:space="preserve"> main body in Hawc2 .</w:t>
-            </w:r>
-            <w:proofErr w:type="spellStart"/>
-            <w:r>
-              <w:t>htc</w:t>
-            </w:r>
-            <w:proofErr w:type="spellEnd"/>
-            <w:r>
-              <w:t xml:space="preserve"> input file</w:t>
+              <w:t xml:space="preserve"> main body in Hawc2 .htc input file</w:t>
             </w:r>
           </w:p>
         </w:tc>
@@ -1656,14 +1293,12 @@
                 <w:i/>
               </w:rPr>
             </w:pPr>
-            <w:proofErr w:type="spellStart"/>
             <w:r>
               <w:rPr>
                 <w:i/>
               </w:rPr>
               <w:t>DefHub.m</w:t>
             </w:r>
-            <w:proofErr w:type="spellEnd"/>
           </w:p>
         </w:tc>
         <w:tc>
@@ -1678,15 +1313,7 @@
               <w:t>hub</w:t>
             </w:r>
             <w:r>
-              <w:t xml:space="preserve"> main body in Hawc2 .</w:t>
-            </w:r>
-            <w:proofErr w:type="spellStart"/>
-            <w:r>
-              <w:t>htc</w:t>
-            </w:r>
-            <w:proofErr w:type="spellEnd"/>
-            <w:r>
-              <w:t xml:space="preserve"> input file</w:t>
+              <w:t xml:space="preserve"> main body in Hawc2 .htc input file</w:t>
             </w:r>
           </w:p>
         </w:tc>
@@ -1702,14 +1329,12 @@
                 <w:i/>
               </w:rPr>
             </w:pPr>
-            <w:proofErr w:type="spellStart"/>
             <w:r>
               <w:rPr>
                 <w:i/>
               </w:rPr>
               <w:t>DefBlade.m</w:t>
             </w:r>
-            <w:proofErr w:type="spellEnd"/>
           </w:p>
         </w:tc>
         <w:tc>
@@ -1724,15 +1349,7 @@
               <w:t>blade</w:t>
             </w:r>
             <w:r>
-              <w:t xml:space="preserve"> main body in Hawc2 .</w:t>
-            </w:r>
-            <w:proofErr w:type="spellStart"/>
-            <w:r>
-              <w:t>htc</w:t>
-            </w:r>
-            <w:proofErr w:type="spellEnd"/>
-            <w:r>
-              <w:t xml:space="preserve"> input file</w:t>
+              <w:t xml:space="preserve"> main body in Hawc2 .htc input file</w:t>
             </w:r>
           </w:p>
         </w:tc>
@@ -1748,14 +1365,12 @@
                 <w:i/>
               </w:rPr>
             </w:pPr>
-            <w:proofErr w:type="spellStart"/>
             <w:r>
               <w:rPr>
                 <w:i/>
               </w:rPr>
               <w:t>DefOrient.m</w:t>
             </w:r>
-            <w:proofErr w:type="spellEnd"/>
           </w:p>
         </w:tc>
         <w:tc>
@@ -1770,15 +1385,7 @@
               <w:t>orientation block</w:t>
             </w:r>
             <w:r>
-              <w:t xml:space="preserve"> in Hawc2 .</w:t>
-            </w:r>
-            <w:proofErr w:type="spellStart"/>
-            <w:r>
-              <w:t>htc</w:t>
-            </w:r>
-            <w:proofErr w:type="spellEnd"/>
-            <w:r>
-              <w:t xml:space="preserve"> input file</w:t>
+              <w:t xml:space="preserve"> in Hawc2 .htc input file</w:t>
             </w:r>
           </w:p>
         </w:tc>
@@ -1794,14 +1401,12 @@
                 <w:i/>
               </w:rPr>
             </w:pPr>
-            <w:proofErr w:type="spellStart"/>
             <w:r>
               <w:rPr>
                 <w:i/>
               </w:rPr>
               <w:t>DefConstraint.m</w:t>
             </w:r>
-            <w:proofErr w:type="spellEnd"/>
           </w:p>
         </w:tc>
         <w:tc>
@@ -1816,15 +1421,7 @@
               <w:t>constraint block</w:t>
             </w:r>
             <w:r>
-              <w:t xml:space="preserve"> in Hawc2 .</w:t>
-            </w:r>
-            <w:proofErr w:type="spellStart"/>
-            <w:r>
-              <w:t>htc</w:t>
-            </w:r>
-            <w:proofErr w:type="spellEnd"/>
-            <w:r>
-              <w:t xml:space="preserve"> input file</w:t>
+              <w:t xml:space="preserve"> in Hawc2 .htc input file</w:t>
             </w:r>
           </w:p>
         </w:tc>
@@ -1860,15 +1457,7 @@
               <w:t>aerodynamic</w:t>
             </w:r>
             <w:r>
-              <w:t xml:space="preserve"> block in Hawc2 .</w:t>
-            </w:r>
-            <w:proofErr w:type="spellStart"/>
-            <w:r>
-              <w:t>htc</w:t>
-            </w:r>
-            <w:proofErr w:type="spellEnd"/>
-            <w:r>
-              <w:t xml:space="preserve"> input file</w:t>
+              <w:t xml:space="preserve"> block in Hawc2 .htc input file</w:t>
             </w:r>
           </w:p>
         </w:tc>
@@ -1908,15 +1497,7 @@
       </w:r>
       <w:r>
         <w:tab/>
-        <w:t xml:space="preserve">- </w:t>
-      </w:r>
-      <w:proofErr w:type="spellStart"/>
-      <w:r>
-        <w:t>Discretization</w:t>
-      </w:r>
-      <w:proofErr w:type="spellEnd"/>
-      <w:r>
-        <w:t xml:space="preserve"> of </w:t>
+        <w:t xml:space="preserve">- Discretization of </w:t>
       </w:r>
       <w:r>
         <w:t>tower</w:t>
@@ -1941,23 +1522,7 @@
       </w:r>
       <w:r>
         <w:tab/>
-        <w:t xml:space="preserve">- </w:t>
-      </w:r>
-      <w:proofErr w:type="spellStart"/>
-      <w:r>
-        <w:t>Youngs</w:t>
-      </w:r>
-      <w:proofErr w:type="spellEnd"/>
-      <w:r>
-        <w:t xml:space="preserve"> </w:t>
-      </w:r>
-      <w:proofErr w:type="spellStart"/>
-      <w:r>
-        <w:t>moduls</w:t>
-      </w:r>
-      <w:proofErr w:type="spellEnd"/>
-      <w:r>
-        <w:t xml:space="preserve">, used in estimation of inertia from stiffness given by FAST. </w:t>
+        <w:t xml:space="preserve">- Youngs moduls, used in estimation of inertia from stiffness given by FAST. </w:t>
       </w:r>
     </w:p>
     <w:p>
@@ -1966,6 +1531,7 @@
         <w:ind w:left="3600" w:hanging="3600"/>
       </w:pPr>
       <w:r>
+        <w:lastRenderedPageBreak/>
         <w:t>Hawc2Set.Tower.rho</w:t>
       </w:r>
       <w:r>
@@ -1997,7 +1563,6 @@
         <w:ind w:left="3600" w:hanging="3600"/>
       </w:pPr>
       <w:r>
-        <w:lastRenderedPageBreak/>
         <w:t>Hawc2Set.Tower.J</w:t>
       </w:r>
       <w:r>
@@ -2005,15 +1570,7 @@
         <w:t xml:space="preserve">- </w:t>
       </w:r>
       <w:r>
-        <w:t xml:space="preserve">Torsional stiffness </w:t>
-      </w:r>
-      <w:proofErr w:type="gramStart"/>
-      <w:r>
-        <w:t>constant ,</w:t>
-      </w:r>
-      <w:proofErr w:type="gramEnd"/>
-      <w:r>
-        <w:t xml:space="preserve"> dummy if torsional stiffness is provided in tower file</w:t>
+        <w:t>Torsional stiffness constant , dummy if torsional stiffness is provided in tower file</w:t>
       </w:r>
     </w:p>
     <w:p>
@@ -2031,17 +1588,7 @@
       </w:r>
       <w:r>
         <w:tab/>
-        <w:t xml:space="preserve">- Shear factor for force in principal bending </w:t>
-      </w:r>
-      <w:proofErr w:type="spellStart"/>
-      <w:proofErr w:type="gramStart"/>
-      <w:r>
-        <w:t>xe</w:t>
-      </w:r>
-      <w:proofErr w:type="spellEnd"/>
-      <w:proofErr w:type="gramEnd"/>
-      <w:r>
-        <w:t xml:space="preserve"> direction</w:t>
+        <w:t>- Shear factor for force in principal bending xe direction</w:t>
       </w:r>
     </w:p>
     <w:p>
@@ -2090,15 +1637,7 @@
       </w:r>
       <w:r>
         <w:tab/>
-        <w:t xml:space="preserve">- </w:t>
-      </w:r>
-      <w:proofErr w:type="spellStart"/>
-      <w:r>
-        <w:t>Discretization</w:t>
-      </w:r>
-      <w:proofErr w:type="spellEnd"/>
-      <w:r>
-        <w:t xml:space="preserve"> of shaft main body, no. of elements</w:t>
+        <w:t>- Discretization of shaft main body, no. of elements</w:t>
       </w:r>
     </w:p>
     <w:p>
@@ -2131,21 +1670,8 @@
         <w:tab/>
       </w:r>
       <w:r>
-        <w:t xml:space="preserve">- </w:t>
-      </w:r>
-      <w:proofErr w:type="spellStart"/>
-      <w:r>
-        <w:t>Youngs</w:t>
-      </w:r>
-      <w:proofErr w:type="spellEnd"/>
-      <w:r>
-        <w:t xml:space="preserve"> </w:t>
-      </w:r>
-      <w:proofErr w:type="spellStart"/>
-      <w:r>
-        <w:t>moduls</w:t>
-      </w:r>
-      <w:proofErr w:type="spellEnd"/>
+        <w:t>- Youngs moduls</w:t>
+      </w:r>
     </w:p>
     <w:p>
       <w:pPr>
@@ -2182,17 +1708,7 @@
       </w:r>
       <w:r>
         <w:tab/>
-        <w:t xml:space="preserve">- Area moment of inertia with respect to principal bending </w:t>
-      </w:r>
-      <w:proofErr w:type="spellStart"/>
-      <w:proofErr w:type="gramStart"/>
-      <w:r>
-        <w:t>xe</w:t>
-      </w:r>
-      <w:proofErr w:type="spellEnd"/>
-      <w:proofErr w:type="gramEnd"/>
-      <w:r>
-        <w:t xml:space="preserve"> axis</w:t>
+        <w:t>- Area moment of inertia with respect to principal bending xe axis</w:t>
       </w:r>
     </w:p>
     <w:p>
@@ -2256,17 +1772,7 @@
         <w:tab/>
       </w:r>
       <w:r>
-        <w:t xml:space="preserve">- Shear factor for force in principal bending </w:t>
-      </w:r>
-      <w:proofErr w:type="spellStart"/>
-      <w:proofErr w:type="gramStart"/>
-      <w:r>
-        <w:t>xe</w:t>
-      </w:r>
-      <w:proofErr w:type="spellEnd"/>
-      <w:proofErr w:type="gramEnd"/>
-      <w:r>
-        <w:t xml:space="preserve"> direction</w:t>
+        <w:t>- Shear factor for force in principal bending xe direction</w:t>
       </w:r>
     </w:p>
     <w:p>
@@ -2317,13 +1823,8 @@
         <w:tab/>
         <w:t xml:space="preserve">- </w:t>
       </w:r>
-      <w:proofErr w:type="spellStart"/>
-      <w:r>
-        <w:t>Discretization</w:t>
-      </w:r>
-      <w:proofErr w:type="spellEnd"/>
-      <w:r>
-        <w:t xml:space="preserve"> of </w:t>
+      <w:r>
+        <w:t xml:space="preserve">Discretization of </w:t>
       </w:r>
       <w:r>
         <w:t>hub</w:t>
@@ -2371,15 +1872,7 @@
         <w:tab/>
       </w:r>
       <w:r>
-        <w:t xml:space="preserve">- </w:t>
-      </w:r>
-      <w:proofErr w:type="spellStart"/>
-      <w:r>
-        <w:t>Discretization</w:t>
-      </w:r>
-      <w:proofErr w:type="spellEnd"/>
-      <w:r>
-        <w:t xml:space="preserve"> of </w:t>
+        <w:t xml:space="preserve">- Discretization of </w:t>
       </w:r>
       <w:r>
         <w:t>blade</w:t>
@@ -2400,23 +1893,7 @@
         <w:tab/>
       </w:r>
       <w:r>
-        <w:t xml:space="preserve">- </w:t>
-      </w:r>
-      <w:proofErr w:type="spellStart"/>
-      <w:r>
-        <w:t>Youngs</w:t>
-      </w:r>
-      <w:proofErr w:type="spellEnd"/>
-      <w:r>
-        <w:t xml:space="preserve"> </w:t>
-      </w:r>
-      <w:proofErr w:type="spellStart"/>
-      <w:r>
-        <w:t>moduls</w:t>
-      </w:r>
-      <w:proofErr w:type="spellEnd"/>
-      <w:r>
-        <w:t xml:space="preserve">, used in estimation of inertia from stiffness given by FAST. </w:t>
+        <w:t xml:space="preserve">- Youngs moduls, used in estimation of inertia from stiffness given by FAST. </w:t>
       </w:r>
     </w:p>
     <w:p>
@@ -2472,15 +1949,7 @@
         <w:tab/>
       </w:r>
       <w:r>
-        <w:t xml:space="preserve">- Torsional stiffness </w:t>
-      </w:r>
-      <w:proofErr w:type="gramStart"/>
-      <w:r>
-        <w:t>constant ,</w:t>
-      </w:r>
-      <w:proofErr w:type="gramEnd"/>
-      <w:r>
-        <w:t xml:space="preserve"> dummy if </w:t>
+        <w:t xml:space="preserve">- Torsional stiffness constant , dummy if </w:t>
       </w:r>
       <w:r>
         <w:t xml:space="preserve">torsional stiffness is provided </w:t>
@@ -2506,17 +1975,7 @@
         <w:tab/>
       </w:r>
       <w:r>
-        <w:t xml:space="preserve">- Shear factor for force in principal bending </w:t>
-      </w:r>
-      <w:proofErr w:type="spellStart"/>
-      <w:proofErr w:type="gramStart"/>
-      <w:r>
-        <w:t>xe</w:t>
-      </w:r>
-      <w:proofErr w:type="spellEnd"/>
-      <w:proofErr w:type="gramEnd"/>
-      <w:r>
-        <w:t xml:space="preserve"> direction</w:t>
+        <w:t>- Shear factor for force in principal bending xe direction</w:t>
       </w:r>
     </w:p>
     <w:p>
@@ -2589,39 +2048,16 @@
         <w:t xml:space="preserve"> of how to use the tool box is supplied with the tool box</w:t>
       </w:r>
       <w:r>
-        <w:t xml:space="preserve"> (see the </w:t>
-      </w:r>
-      <w:proofErr w:type="gramStart"/>
-      <w:r>
-        <w:t>demos</w:t>
-      </w:r>
-      <w:proofErr w:type="gramEnd"/>
-      <w:r>
-        <w:t xml:space="preserve"> folder).  This is the best way to gain a quick understanding of how can use the supplied tools.</w:t>
+        <w:t xml:space="preserve"> (see the demos folder).  This is the best way to gain a quick understanding of how can use the supplied tools.</w:t>
       </w:r>
     </w:p>
     <w:p>
       <w:r>
+        <w:lastRenderedPageBreak/>
         <w:t>Included in the demos are examples of</w:t>
       </w:r>
       <w:r>
-        <w:t xml:space="preserve"> manipulating a FAST model using the </w:t>
-      </w:r>
-      <w:proofErr w:type="gramStart"/>
-      <w:r>
-        <w:t>toolbox  and</w:t>
-      </w:r>
-      <w:proofErr w:type="gramEnd"/>
-      <w:r>
-        <w:t xml:space="preserve"> one for converting a FAST model to a Hawc2 model. The </w:t>
-      </w:r>
-      <w:proofErr w:type="gramStart"/>
-      <w:r>
-        <w:t>context</w:t>
-      </w:r>
-      <w:proofErr w:type="gramEnd"/>
-      <w:r>
-        <w:t xml:space="preserve"> in which the toolbox functions are used to perform these task are illustrated in the figures below.</w:t>
+        <w:t xml:space="preserve"> manipulating a FAST model using the toolbox  and one for converting a FAST model to a Hawc2 model. The context in which the toolbox functions are used to perform these task are illustrated in the figures below.</w:t>
       </w:r>
     </w:p>
     <w:p>
@@ -2646,7 +2082,6 @@
         <w:rPr>
           <w:noProof/>
         </w:rPr>
-        <w:lastRenderedPageBreak/>
         <w:drawing>
           <wp:inline distT="0" distB="0" distL="0" distR="0">
             <wp:extent cx="3895725" cy="4219575"/>
@@ -4159,13 +3594,14 @@
         <w:spacing w:after="0"/>
         <w:jc w:val="center"/>
       </w:pPr>
+      <w:commentRangeStart w:id="1"/>
       <w:r>
         <w:rPr>
           <w:noProof/>
         </w:rPr>
         <w:lastRenderedPageBreak/>
         <w:drawing>
-          <wp:inline distT="0" distB="0" distL="0" distR="0">
+          <wp:inline distT="0" distB="0" distL="0" distR="0" wp14:anchorId="3231106C" wp14:editId="1F4FC4FF">
             <wp:extent cx="6332220" cy="4678045"/>
             <wp:effectExtent l="19050" t="0" r="0" b="0"/>
             <wp:docPr id="3" name="Object 3"/>
@@ -7648,6 +7084,13 @@
           </wp:inline>
         </w:drawing>
       </w:r>
+      <w:commentRangeEnd w:id="1"/>
+      <w:r>
+        <w:rPr>
+          <w:rStyle w:val="CommentReference"/>
+        </w:rPr>
+        <w:commentReference w:id="1"/>
+      </w:r>
     </w:p>
     <w:sectPr>
       <w:pgSz w:w="12240" w:h="15840"/>
@@ -7659,8 +7102,29 @@
 </w:document>
 </file>
 
+<file path=word/comments.xml><?xml version="1.0" encoding="utf-8"?>
+<w:comments xmlns:wpc="http://schemas.microsoft.com/office/word/2010/wordprocessingCanvas" xmlns:mc="http://schemas.openxmlformats.org/markup-compatibility/2006" xmlns:o="urn:schemas-microsoft-com:office:office" xmlns:r="http://schemas.openxmlformats.org/officeDocument/2006/relationships" xmlns:m="http://schemas.openxmlformats.org/officeDocument/2006/math" xmlns:v="urn:schemas-microsoft-com:vml" xmlns:wp14="http://schemas.microsoft.com/office/word/2010/wordprocessingDrawing" xmlns:wp="http://schemas.openxmlformats.org/drawingml/2006/wordprocessingDrawing" xmlns:w10="urn:schemas-microsoft-com:office:word" xmlns:w="http://schemas.openxmlformats.org/wordprocessingml/2006/main" xmlns:w14="http://schemas.microsoft.com/office/word/2010/wordml" xmlns:wpg="http://schemas.microsoft.com/office/word/2010/wordprocessingGroup" xmlns:wpi="http://schemas.microsoft.com/office/word/2010/wordprocessingInk" xmlns:wne="http://schemas.microsoft.com/office/word/2006/wordml" xmlns:wps="http://schemas.microsoft.com/office/word/2010/wordprocessingShape" mc:Ignorable="w14 wp14">
+  <w:comment w:id="1" w:author="Bonnie Jonkman" w:date="2013-04-02T11:12:00Z" w:initials="BJJ">
+    <w:p>
+      <w:pPr>
+        <w:pStyle w:val="CommentText"/>
+      </w:pPr>
+      <w:r>
+        <w:rPr>
+          <w:rStyle w:val="CommentReference"/>
+        </w:rPr>
+        <w:annotationRef/>
+      </w:r>
+      <w:r>
+        <w:t>Tower2Matlab.m and Blade2Matlab.m have now been replaced with Fast2Matlab.m</w:t>
+      </w:r>
+    </w:p>
+  </w:comment>
+</w:comments>
+</file>
+
 <file path=word/numbering.xml><?xml version="1.0" encoding="utf-8"?>
-<w:numbering xmlns:ve="http://schemas.openxmlformats.org/markup-compatibility/2006" xmlns:o="urn:schemas-microsoft-com:office:office" xmlns:r="http://schemas.openxmlformats.org/officeDocument/2006/relationships" xmlns:m="http://schemas.openxmlformats.org/officeDocument/2006/math" xmlns:v="urn:schemas-microsoft-com:vml" xmlns:wp="http://schemas.openxmlformats.org/drawingml/2006/wordprocessingDrawing" xmlns:w10="urn:schemas-microsoft-com:office:word" xmlns:w="http://schemas.openxmlformats.org/wordprocessingml/2006/main" xmlns:wne="http://schemas.microsoft.com/office/word/2006/wordml">
+<w:numbering xmlns:wpc="http://schemas.microsoft.com/office/word/2010/wordprocessingCanvas" xmlns:mc="http://schemas.openxmlformats.org/markup-compatibility/2006" xmlns:o="urn:schemas-microsoft-com:office:office" xmlns:r="http://schemas.openxmlformats.org/officeDocument/2006/relationships" xmlns:m="http://schemas.openxmlformats.org/officeDocument/2006/math" xmlns:v="urn:schemas-microsoft-com:vml" xmlns:wp14="http://schemas.microsoft.com/office/word/2010/wordprocessingDrawing" xmlns:wp="http://schemas.openxmlformats.org/drawingml/2006/wordprocessingDrawing" xmlns:w10="urn:schemas-microsoft-com:office:word" xmlns:w="http://schemas.openxmlformats.org/wordprocessingml/2006/main" xmlns:w14="http://schemas.microsoft.com/office/word/2010/wordml" xmlns:wpg="http://schemas.microsoft.com/office/word/2010/wordprocessingGroup" xmlns:wpi="http://schemas.microsoft.com/office/word/2010/wordprocessingInk" xmlns:wne="http://schemas.microsoft.com/office/word/2006/wordml" xmlns:wps="http://schemas.microsoft.com/office/word/2010/wordprocessingShape" mc:Ignorable="w14 wp14">
   <w:abstractNum w:abstractNumId="0">
     <w:nsid w:val="543F3B17"/>
     <w:multiLevelType w:val="hybridMultilevel"/>
@@ -7781,7 +7245,7 @@
 </file>
 
 <file path=word/styles.xml><?xml version="1.0" encoding="utf-8"?>
-<w:styles xmlns:r="http://schemas.openxmlformats.org/officeDocument/2006/relationships" xmlns:w="http://schemas.openxmlformats.org/wordprocessingml/2006/main">
+<w:styles xmlns:mc="http://schemas.openxmlformats.org/markup-compatibility/2006" xmlns:r="http://schemas.openxmlformats.org/officeDocument/2006/relationships" xmlns:w="http://schemas.openxmlformats.org/wordprocessingml/2006/main" xmlns:w14="http://schemas.microsoft.com/office/word/2010/wordml" mc:Ignorable="w14">
   <w:docDefaults>
     <w:rPrDefault>
       <w:rPr>
@@ -8109,7 +7573,6 @@
     <w:uiPriority w:val="99"/>
     <w:semiHidden/>
     <w:unhideWhenUsed/>
-    <w:qFormat/>
     <w:tblPr>
       <w:tblInd w:w="0" w:type="dxa"/>
       <w:tblCellMar>
@@ -8326,6 +7789,276 @@
       <w:sz w:val="16"/>
       <w:szCs w:val="16"/>
     </w:rPr>
+  </w:style>
+  <w:style w:type="character" w:styleId="CommentReference">
+    <w:name w:val="annotation reference"/>
+    <w:basedOn w:val="DefaultParagraphFont"/>
+    <w:uiPriority w:val="99"/>
+    <w:semiHidden/>
+    <w:unhideWhenUsed/>
+    <w:rsid w:val="00D05DB9"/>
+    <w:rPr>
+      <w:sz w:val="16"/>
+      <w:szCs w:val="16"/>
+    </w:rPr>
+  </w:style>
+  <w:style w:type="paragraph" w:styleId="CommentText">
+    <w:name w:val="annotation text"/>
+    <w:basedOn w:val="Normal"/>
+    <w:link w:val="CommentTextChar"/>
+    <w:uiPriority w:val="99"/>
+    <w:semiHidden/>
+    <w:unhideWhenUsed/>
+    <w:rsid w:val="00D05DB9"/>
+    <w:pPr>
+      <w:spacing w:line="240" w:lineRule="auto"/>
+    </w:pPr>
+    <w:rPr>
+      <w:sz w:val="20"/>
+      <w:szCs w:val="20"/>
+    </w:rPr>
+  </w:style>
+  <w:style w:type="character" w:customStyle="1" w:styleId="CommentTextChar">
+    <w:name w:val="Comment Text Char"/>
+    <w:basedOn w:val="DefaultParagraphFont"/>
+    <w:link w:val="CommentText"/>
+    <w:uiPriority w:val="99"/>
+    <w:semiHidden/>
+    <w:rsid w:val="00D05DB9"/>
+    <w:rPr>
+      <w:sz w:val="20"/>
+      <w:szCs w:val="20"/>
+    </w:rPr>
+  </w:style>
+  <w:style w:type="paragraph" w:styleId="CommentSubject">
+    <w:name w:val="annotation subject"/>
+    <w:basedOn w:val="CommentText"/>
+    <w:next w:val="CommentText"/>
+    <w:link w:val="CommentSubjectChar"/>
+    <w:uiPriority w:val="99"/>
+    <w:semiHidden/>
+    <w:unhideWhenUsed/>
+    <w:rsid w:val="00D05DB9"/>
+    <w:rPr>
+      <w:b/>
+      <w:bCs/>
+    </w:rPr>
+  </w:style>
+  <w:style w:type="character" w:customStyle="1" w:styleId="CommentSubjectChar">
+    <w:name w:val="Comment Subject Char"/>
+    <w:basedOn w:val="CommentTextChar"/>
+    <w:link w:val="CommentSubject"/>
+    <w:uiPriority w:val="99"/>
+    <w:semiHidden/>
+    <w:rsid w:val="00D05DB9"/>
+    <w:rPr>
+      <w:b/>
+      <w:bCs/>
+      <w:sz w:val="20"/>
+      <w:szCs w:val="20"/>
+    </w:rPr>
+  </w:style>
+  <w:style w:type="character" w:styleId="SubtleEmphasis">
+    <w:name w:val="Subtle Emphasis"/>
+    <w:basedOn w:val="DefaultParagraphFont"/>
+    <w:uiPriority w:val="19"/>
+    <w:qFormat/>
+    <w:rsid w:val="00C433F5"/>
+    <w:rPr>
+      <w:i/>
+      <w:iCs/>
+      <w:color w:val="808080" w:themeColor="text1" w:themeTint="7F"/>
+    </w:rPr>
+  </w:style>
+</w:styles>
+</file>
+
+<file path=word/stylesWithEffects.xml><?xml version="1.0" encoding="utf-8"?>
+<w:styles xmlns:wpc="http://schemas.microsoft.com/office/word/2010/wordprocessingCanvas" xmlns:mc="http://schemas.openxmlformats.org/markup-compatibility/2006" xmlns:o="urn:schemas-microsoft-com:office:office" xmlns:r="http://schemas.openxmlformats.org/officeDocument/2006/relationships" xmlns:m="http://schemas.openxmlformats.org/officeDocument/2006/math" xmlns:v="urn:schemas-microsoft-com:vml" xmlns:wp14="http://schemas.microsoft.com/office/word/2010/wordprocessingDrawing" xmlns:wp="http://schemas.openxmlformats.org/drawingml/2006/wordprocessingDrawing" xmlns:w10="urn:schemas-microsoft-com:office:word" xmlns:w="http://schemas.openxmlformats.org/wordprocessingml/2006/main" xmlns:w14="http://schemas.microsoft.com/office/word/2010/wordml" xmlns:wpg="http://schemas.microsoft.com/office/word/2010/wordprocessingGroup" xmlns:wpi="http://schemas.microsoft.com/office/word/2010/wordprocessingInk" xmlns:wne="http://schemas.microsoft.com/office/word/2006/wordml" xmlns:wps="http://schemas.microsoft.com/office/word/2010/wordprocessingShape" mc:Ignorable="w14 wp14">
+  <w:docDefaults>
+    <w:rPrDefault>
+      <w:rPr>
+        <w:rFonts w:asciiTheme="minorHAnsi" w:eastAsiaTheme="minorEastAsia" w:hAnsiTheme="minorHAnsi" w:cstheme="minorBidi"/>
+        <w:sz w:val="22"/>
+        <w:szCs w:val="22"/>
+        <w:lang w:val="en-US" w:eastAsia="en-US" w:bidi="ar-SA"/>
+      </w:rPr>
+    </w:rPrDefault>
+    <w:pPrDefault>
+      <w:pPr>
+        <w:spacing w:after="200" w:line="276" w:lineRule="auto"/>
+      </w:pPr>
+    </w:pPrDefault>
+  </w:docDefaults>
+  <w:latentStyles w:defLockedState="0" w:defUIPriority="99" w:defSemiHidden="1" w:defUnhideWhenUsed="1" w:defQFormat="0" w:count="267">
+    <w:lsdException w:name="Normal" w:semiHidden="0" w:uiPriority="0" w:unhideWhenUsed="0" w:qFormat="1"/>
+    <w:lsdException w:name="heading 1" w:semiHidden="0" w:uiPriority="9" w:unhideWhenUsed="0" w:qFormat="1"/>
+    <w:lsdException w:name="heading 2" w:uiPriority="9" w:qFormat="1"/>
+    <w:lsdException w:name="heading 3" w:uiPriority="9" w:qFormat="1"/>
+    <w:lsdException w:name="heading 4" w:uiPriority="9" w:qFormat="1"/>
+    <w:lsdException w:name="heading 5" w:uiPriority="9" w:qFormat="1"/>
+    <w:lsdException w:name="heading 6" w:uiPriority="9" w:qFormat="1"/>
+    <w:lsdException w:name="heading 7" w:uiPriority="9" w:qFormat="1"/>
+    <w:lsdException w:name="heading 8" w:uiPriority="9" w:qFormat="1"/>
+    <w:lsdException w:name="heading 9" w:uiPriority="9" w:qFormat="1"/>
+    <w:lsdException w:name="toc 1" w:uiPriority="39"/>
+    <w:lsdException w:name="toc 2" w:uiPriority="39"/>
+    <w:lsdException w:name="toc 3" w:uiPriority="39"/>
+    <w:lsdException w:name="toc 4" w:uiPriority="39"/>
+    <w:lsdException w:name="toc 5" w:uiPriority="39"/>
+    <w:lsdException w:name="toc 6" w:uiPriority="39"/>
+    <w:lsdException w:name="toc 7" w:uiPriority="39"/>
+    <w:lsdException w:name="toc 8" w:uiPriority="39"/>
+    <w:lsdException w:name="toc 9" w:uiPriority="39"/>
+    <w:lsdException w:name="caption" w:uiPriority="35" w:qFormat="1"/>
+    <w:lsdException w:name="Title" w:semiHidden="0" w:uiPriority="10" w:unhideWhenUsed="0" w:qFormat="1"/>
+    <w:lsdException w:name="Default Paragraph Font" w:uiPriority="1"/>
+    <w:lsdException w:name="Subtitle" w:semiHidden="0" w:uiPriority="11" w:unhideWhenUsed="0" w:qFormat="1"/>
+    <w:lsdException w:name="Strong" w:semiHidden="0" w:uiPriority="22" w:unhideWhenUsed="0" w:qFormat="1"/>
+    <w:lsdException w:name="Emphasis" w:semiHidden="0" w:uiPriority="20" w:unhideWhenUsed="0" w:qFormat="1"/>
+    <w:lsdException w:name="Table Grid" w:semiHidden="0" w:uiPriority="59" w:unhideWhenUsed="0"/>
+    <w:lsdException w:name="Placeholder Text" w:unhideWhenUsed="0"/>
+    <w:lsdException w:name="No Spacing" w:semiHidden="0" w:uiPriority="1" w:unhideWhenUsed="0" w:qFormat="1"/>
+    <w:lsdException w:name="Light Shading" w:semiHidden="0" w:uiPriority="60" w:unhideWhenUsed="0"/>
+    <w:lsdException w:name="Light List" w:semiHidden="0" w:uiPriority="61" w:unhideWhenUsed="0"/>
+    <w:lsdException w:name="Light Grid" w:semiHidden="0" w:uiPriority="62" w:unhideWhenUsed="0"/>
+    <w:lsdException w:name="Medium Shading 1" w:semiHidden="0" w:uiPriority="63" w:unhideWhenUsed="0"/>
+    <w:lsdException w:name="Medium Shading 2" w:semiHidden="0" w:uiPriority="64" w:unhideWhenUsed="0"/>
+    <w:lsdException w:name="Medium List 1" w:semiHidden="0" w:uiPriority="65" w:unhideWhenUsed="0"/>
+    <w:lsdException w:name="Medium List 2" w:semiHidden="0" w:uiPriority="66" w:unhideWhenUsed="0"/>
+    <w:lsdException w:name="Medium Grid 1" w:semiHidden="0" w:uiPriority="67" w:unhideWhenUsed="0"/>
+    <w:lsdException w:name="Medium Grid 2" w:semiHidden="0" w:uiPriority="68" w:unhideWhenUsed="0"/>
+    <w:lsdException w:name="Medium Grid 3" w:semiHidden="0" w:uiPriority="69" w:unhideWhenUsed="0"/>
+    <w:lsdException w:name="Dark List" w:semiHidden="0" w:uiPriority="70" w:unhideWhenUsed="0"/>
+    <w:lsdException w:name="Colorful Shading" w:semiHidden="0" w:uiPriority="71" w:unhideWhenUsed="0"/>
+    <w:lsdException w:name="Colorful List" w:semiHidden="0" w:uiPriority="72" w:unhideWhenUsed="0"/>
+    <w:lsdException w:name="Colorful Grid" w:semiHidden="0" w:uiPriority="73" w:unhideWhenUsed="0"/>
+    <w:lsdException w:name="Light Shading Accent 1" w:semiHidden="0" w:uiPriority="60" w:unhideWhenUsed="0"/>
+    <w:lsdException w:name="Light List Accent 1" w:semiHidden="0" w:uiPriority="61" w:unhideWhenUsed="0"/>
+    <w:lsdException w:name="Light Grid Accent 1" w:semiHidden="0" w:uiPriority="62" w:unhideWhenUsed="0"/>
+    <w:lsdException w:name="Medium Shading 1 Accent 1" w:semiHidden="0" w:uiPriority="63" w:unhideWhenUsed="0"/>
+    <w:lsdException w:name="Medium Shading 2 Accent 1" w:semiHidden="0" w:uiPriority="64" w:unhideWhenUsed="0"/>
+    <w:lsdException w:name="Medium List 1 Accent 1" w:semiHidden="0" w:uiPriority="65" w:unhideWhenUsed="0"/>
+    <w:lsdException w:name="Revision" w:unhideWhenUsed="0"/>
+    <w:lsdException w:name="List Paragraph" w:semiHidden="0" w:uiPriority="34" w:unhideWhenUsed="0" w:qFormat="1"/>
+    <w:lsdException w:name="Quote" w:semiHidden="0" w:uiPriority="29" w:unhideWhenUsed="0" w:qFormat="1"/>
+    <w:lsdException w:name="Intense Quote" w:semiHidden="0" w:uiPriority="30" w:unhideWhenUsed="0" w:qFormat="1"/>
+    <w:lsdException w:name="Medium List 2 Accent 1" w:semiHidden="0" w:uiPriority="66" w:unhideWhenUsed="0"/>
+    <w:lsdException w:name="Medium Grid 1 Accent 1" w:semiHidden="0" w:uiPriority="67" w:unhideWhenUsed="0"/>
+    <w:lsdException w:name="Medium Grid 2 Accent 1" w:semiHidden="0" w:uiPriority="68" w:unhideWhenUsed="0"/>
+    <w:lsdException w:name="Medium Grid 3 Accent 1" w:semiHidden="0" w:uiPriority="69" w:unhideWhenUsed="0"/>
+    <w:lsdException w:name="Dark List Accent 1" w:semiHidden="0" w:uiPriority="70" w:unhideWhenUsed="0"/>
+    <w:lsdException w:name="Colorful Shading Accent 1" w:semiHidden="0" w:uiPriority="71" w:unhideWhenUsed="0"/>
+    <w:lsdException w:name="Colorful List Accent 1" w:semiHidden="0" w:uiPriority="72" w:unhideWhenUsed="0"/>
+    <w:lsdException w:name="Colorful Grid Accent 1" w:semiHidden="0" w:uiPriority="73" w:unhideWhenUsed="0"/>
+    <w:lsdException w:name="Light Shading Accent 2" w:semiHidden="0" w:uiPriority="60" w:unhideWhenUsed="0"/>
+    <w:lsdException w:name="Light List Accent 2" w:semiHidden="0" w:uiPriority="61" w:unhideWhenUsed="0"/>
+    <w:lsdException w:name="Light Grid Accent 2" w:semiHidden="0" w:uiPriority="62" w:unhideWhenUsed="0"/>
+    <w:lsdException w:name="Medium Shading 1 Accent 2" w:semiHidden="0" w:uiPriority="63" w:unhideWhenUsed="0"/>
+    <w:lsdException w:name="Medium Shading 2 Accent 2" w:semiHidden="0" w:uiPriority="64" w:unhideWhenUsed="0"/>
+    <w:lsdException w:name="Medium List 1 Accent 2" w:semiHidden="0" w:uiPriority="65" w:unhideWhenUsed="0"/>
+    <w:lsdException w:name="Medium List 2 Accent 2" w:semiHidden="0" w:uiPriority="66" w:unhideWhenUsed="0"/>
+    <w:lsdException w:name="Medium Grid 1 Accent 2" w:semiHidden="0" w:uiPriority="67" w:unhideWhenUsed="0"/>
+    <w:lsdException w:name="Medium Grid 2 Accent 2" w:semiHidden="0" w:uiPriority="68" w:unhideWhenUsed="0"/>
+    <w:lsdException w:name="Medium Grid 3 Accent 2" w:semiHidden="0" w:uiPriority="69" w:unhideWhenUsed="0"/>
+    <w:lsdException w:name="Dark List Accent 2" w:semiHidden="0" w:uiPriority="70" w:unhideWhenUsed="0"/>
+    <w:lsdException w:name="Colorful Shading Accent 2" w:semiHidden="0" w:uiPriority="71" w:unhideWhenUsed="0"/>
+    <w:lsdException w:name="Colorful List Accent 2" w:semiHidden="0" w:uiPriority="72" w:unhideWhenUsed="0"/>
+    <w:lsdException w:name="Colorful Grid Accent 2" w:semiHidden="0" w:uiPriority="73" w:unhideWhenUsed="0"/>
+    <w:lsdException w:name="Light Shading Accent 3" w:semiHidden="0" w:uiPriority="60" w:unhideWhenUsed="0"/>
+    <w:lsdException w:name="Light List Accent 3" w:semiHidden="0" w:uiPriority="61" w:unhideWhenUsed="0"/>
+    <w:lsdException w:name="Light Grid Accent 3" w:semiHidden="0" w:uiPriority="62" w:unhideWhenUsed="0"/>
+    <w:lsdException w:name="Medium Shading 1 Accent 3" w:semiHidden="0" w:uiPriority="63" w:unhideWhenUsed="0"/>
+    <w:lsdException w:name="Medium Shading 2 Accent 3" w:semiHidden="0" w:uiPriority="64" w:unhideWhenUsed="0"/>
+    <w:lsdException w:name="Medium List 1 Accent 3" w:semiHidden="0" w:uiPriority="65" w:unhideWhenUsed="0"/>
+    <w:lsdException w:name="Medium List 2 Accent 3" w:semiHidden="0" w:uiPriority="66" w:unhideWhenUsed="0"/>
+    <w:lsdException w:name="Medium Grid 1 Accent 3" w:semiHidden="0" w:uiPriority="67" w:unhideWhenUsed="0"/>
+    <w:lsdException w:name="Medium Grid 2 Accent 3" w:semiHidden="0" w:uiPriority="68" w:unhideWhenUsed="0"/>
+    <w:lsdException w:name="Medium Grid 3 Accent 3" w:semiHidden="0" w:uiPriority="69" w:unhideWhenUsed="0"/>
+    <w:lsdException w:name="Dark List Accent 3" w:semiHidden="0" w:uiPriority="70" w:unhideWhenUsed="0"/>
+    <w:lsdException w:name="Colorful Shading Accent 3" w:semiHidden="0" w:uiPriority="71" w:unhideWhenUsed="0"/>
+    <w:lsdException w:name="Colorful List Accent 3" w:semiHidden="0" w:uiPriority="72" w:unhideWhenUsed="0"/>
+    <w:lsdException w:name="Colorful Grid Accent 3" w:semiHidden="0" w:uiPriority="73" w:unhideWhenUsed="0"/>
+    <w:lsdException w:name="Light Shading Accent 4" w:semiHidden="0" w:uiPriority="60" w:unhideWhenUsed="0"/>
+    <w:lsdException w:name="Light List Accent 4" w:semiHidden="0" w:uiPriority="61" w:unhideWhenUsed="0"/>
+    <w:lsdException w:name="Light Grid Accent 4" w:semiHidden="0" w:uiPriority="62" w:unhideWhenUsed="0"/>
+    <w:lsdException w:name="Medium Shading 1 Accent 4" w:semiHidden="0" w:uiPriority="63" w:unhideWhenUsed="0"/>
+    <w:lsdException w:name="Medium Shading 2 Accent 4" w:semiHidden="0" w:uiPriority="64" w:unhideWhenUsed="0"/>
+    <w:lsdException w:name="Medium List 1 Accent 4" w:semiHidden="0" w:uiPriority="65" w:unhideWhenUsed="0"/>
+    <w:lsdException w:name="Medium List 2 Accent 4" w:semiHidden="0" w:uiPriority="66" w:unhideWhenUsed="0"/>
+    <w:lsdException w:name="Medium Grid 1 Accent 4" w:semiHidden="0" w:uiPriority="67" w:unhideWhenUsed="0"/>
+    <w:lsdException w:name="Medium Grid 2 Accent 4" w:semiHidden="0" w:uiPriority="68" w:unhideWhenUsed="0"/>
+    <w:lsdException w:name="Medium Grid 3 Accent 4" w:semiHidden="0" w:uiPriority="69" w:unhideWhenUsed="0"/>
+    <w:lsdException w:name="Dark List Accent 4" w:semiHidden="0" w:uiPriority="70" w:unhideWhenUsed="0"/>
+    <w:lsdException w:name="Colorful Shading Accent 4" w:semiHidden="0" w:uiPriority="71" w:unhideWhenUsed="0"/>
+    <w:lsdException w:name="Colorful List Accent 4" w:semiHidden="0" w:uiPriority="72" w:unhideWhenUsed="0"/>
+    <w:lsdException w:name="Colorful Grid Accent 4" w:semiHidden="0" w:uiPriority="73" w:unhideWhenUsed="0"/>
+    <w:lsdException w:name="Light Shading Accent 5" w:semiHidden="0" w:uiPriority="60" w:unhideWhenUsed="0"/>
+    <w:lsdException w:name="Light List Accent 5" w:semiHidden="0" w:uiPriority="61" w:unhideWhenUsed="0"/>
+    <w:lsdException w:name="Light Grid Accent 5" w:semiHidden="0" w:uiPriority="62" w:unhideWhenUsed="0"/>
+    <w:lsdException w:name="Medium Shading 1 Accent 5" w:semiHidden="0" w:uiPriority="63" w:unhideWhenUsed="0"/>
+    <w:lsdException w:name="Medium Shading 2 Accent 5" w:semiHidden="0" w:uiPriority="64" w:unhideWhenUsed="0"/>
+    <w:lsdException w:name="Medium List 1 Accent 5" w:semiHidden="0" w:uiPriority="65" w:unhideWhenUsed="0"/>
+    <w:lsdException w:name="Medium List 2 Accent 5" w:semiHidden="0" w:uiPriority="66" w:unhideWhenUsed="0"/>
+    <w:lsdException w:name="Medium Grid 1 Accent 5" w:semiHidden="0" w:uiPriority="67" w:unhideWhenUsed="0"/>
+    <w:lsdException w:name="Medium Grid 2 Accent 5" w:semiHidden="0" w:uiPriority="68" w:unhideWhenUsed="0"/>
+    <w:lsdException w:name="Medium Grid 3 Accent 5" w:semiHidden="0" w:uiPriority="69" w:unhideWhenUsed="0"/>
+    <w:lsdException w:name="Dark List Accent 5" w:semiHidden="0" w:uiPriority="70" w:unhideWhenUsed="0"/>
+    <w:lsdException w:name="Colorful Shading Accent 5" w:semiHidden="0" w:uiPriority="71" w:unhideWhenUsed="0"/>
+    <w:lsdException w:name="Colorful List Accent 5" w:semiHidden="0" w:uiPriority="72" w:unhideWhenUsed="0"/>
+    <w:lsdException w:name="Colorful Grid Accent 5" w:semiHidden="0" w:uiPriority="73" w:unhideWhenUsed="0"/>
+    <w:lsdException w:name="Light Shading Accent 6" w:semiHidden="0" w:uiPriority="60" w:unhideWhenUsed="0"/>
+    <w:lsdException w:name="Light List Accent 6" w:semiHidden="0" w:uiPriority="61" w:unhideWhenUsed="0"/>
+    <w:lsdException w:name="Light Grid Accent 6" w:semiHidden="0" w:uiPriority="62" w:unhideWhenUsed="0"/>
+    <w:lsdException w:name="Medium Shading 1 Accent 6" w:semiHidden="0" w:uiPriority="63" w:unhideWhenUsed="0"/>
+    <w:lsdException w:name="Medium Shading 2 Accent 6" w:semiHidden="0" w:uiPriority="64" w:unhideWhenUsed="0"/>
+    <w:lsdException w:name="Medium List 1 Accent 6" w:semiHidden="0" w:uiPriority="65" w:unhideWhenUsed="0"/>
+    <w:lsdException w:name="Medium List 2 Accent 6" w:semiHidden="0" w:uiPriority="66" w:unhideWhenUsed="0"/>
+    <w:lsdException w:name="Medium Grid 1 Accent 6" w:semiHidden="0" w:uiPriority="67" w:unhideWhenUsed="0"/>
+    <w:lsdException w:name="Medium Grid 2 Accent 6" w:semiHidden="0" w:uiPriority="68" w:unhideWhenUsed="0"/>
+    <w:lsdException w:name="Medium Grid 3 Accent 6" w:semiHidden="0" w:uiPriority="69" w:unhideWhenUsed="0"/>
+    <w:lsdException w:name="Dark List Accent 6" w:semiHidden="0" w:uiPriority="70" w:unhideWhenUsed="0"/>
+    <w:lsdException w:name="Colorful Shading Accent 6" w:semiHidden="0" w:uiPriority="71" w:unhideWhenUsed="0"/>
+    <w:lsdException w:name="Colorful List Accent 6" w:semiHidden="0" w:uiPriority="72" w:unhideWhenUsed="0"/>
+    <w:lsdException w:name="Colorful Grid Accent 6" w:semiHidden="0" w:uiPriority="73" w:unhideWhenUsed="0"/>
+    <w:lsdException w:name="Subtle Emphasis" w:semiHidden="0" w:uiPriority="19" w:unhideWhenUsed="0" w:qFormat="1"/>
+    <w:lsdException w:name="Intense Emphasis" w:semiHidden="0" w:uiPriority="21" w:unhideWhenUsed="0" w:qFormat="1"/>
+    <w:lsdException w:name="Subtle Reference" w:semiHidden="0" w:uiPriority="31" w:unhideWhenUsed="0" w:qFormat="1"/>
+    <w:lsdException w:name="Intense Reference" w:semiHidden="0" w:uiPriority="32" w:unhideWhenUsed="0" w:qFormat="1"/>
+    <w:lsdException w:name="Book Title" w:semiHidden="0" w:uiPriority="33" w:unhideWhenUsed="0" w:qFormat="1"/>
+    <w:lsdException w:name="Bibliography" w:uiPriority="37"/>
+    <w:lsdException w:name="TOC Heading" w:uiPriority="39" w:qFormat="1"/>
+  </w:latentStyles>
+  <w:style w:type="paragraph" w:default="1" w:styleId="Normal">
+    <w:name w:val="Normal"/>
+    <w:qFormat/>
+  </w:style>
+  <w:style w:type="character" w:default="1" w:styleId="DefaultParagraphFont">
+    <w:name w:val="Default Paragraph Font"/>
+    <w:uiPriority w:val="1"/>
+    <w:semiHidden/>
+    <w:unhideWhenUsed/>
+  </w:style>
+  <w:style w:type="table" w:default="1" w:styleId="TableNormal">
+    <w:name w:val="Normal Table"/>
+    <w:uiPriority w:val="99"/>
+    <w:semiHidden/>
+    <w:unhideWhenUsed/>
+    <w:tblPr>
+      <w:tblInd w:w="0" w:type="dxa"/>
+      <w:tblCellMar>
+        <w:top w:w="0" w:type="dxa"/>
+        <w:left w:w="108" w:type="dxa"/>
+        <w:bottom w:w="0" w:type="dxa"/>
+        <w:right w:w="108" w:type="dxa"/>
+      </w:tblCellMar>
+    </w:tblPr>
+  </w:style>
+  <w:style w:type="numbering" w:default="1" w:styleId="NoList">
+    <w:name w:val="No List"/>
+    <w:uiPriority w:val="99"/>
+    <w:semiHidden/>
+    <w:unhideWhenUsed/>
   </w:style>
 </w:styles>
 </file>

</xml_diff>